<commit_message>
Dokumentation ergänzt, Formatierung angepasst
</commit_message>
<xml_diff>
--- a/Dokumentation/Bedienungsanleitung_BloomBuddy.docx
+++ b/Dokumentation/Bedienungsanleitung_BloomBuddy.docx
@@ -182,6 +182,25 @@
     </w:p>
     <w:p>
       <w:pPr>
+        <w:numPr>
+          <w:ilvl w:val="0"/>
+          <w:numId w:val="1"/>
+        </w:numPr>
+      </w:pPr>
+      <w:r>
+        <w:t>Manuelle Steuerung der Pumpe über Node-</w:t>
+      </w:r>
+      <w:proofErr w:type="spellStart"/>
+      <w:r>
+        <w:t>Red</w:t>
+      </w:r>
+      <w:proofErr w:type="spellEnd"/>
+      <w:r>
+        <w:t>-Dashboard</w:t>
+      </w:r>
+    </w:p>
+    <w:p>
+      <w:pPr>
         <w:rPr>
           <w:b/>
           <w:bCs/>
@@ -291,48 +310,124 @@
         </w:numPr>
       </w:pPr>
       <w:r>
+        <w:t>5V 2A Steckernetzteil</w:t>
+      </w:r>
+    </w:p>
+    <w:p>
+      <w:pPr>
+        <w:numPr>
+          <w:ilvl w:val="0"/>
+          <w:numId w:val="2"/>
+        </w:numPr>
+      </w:pPr>
+      <w:r>
         <w:t>AM325 Mini-Pumpe</w:t>
       </w:r>
     </w:p>
     <w:p>
       <w:pPr>
-        <w:rPr>
-          <w:b/>
-          <w:bCs/>
-        </w:rPr>
-      </w:pPr>
-    </w:p>
-    <w:p>
-      <w:pPr>
-        <w:rPr>
-          <w:b/>
-          <w:bCs/>
-        </w:rPr>
-      </w:pPr>
-    </w:p>
-    <w:p>
-      <w:pPr>
-        <w:rPr>
-          <w:b/>
-          <w:bCs/>
-        </w:rPr>
-      </w:pPr>
-    </w:p>
-    <w:p>
-      <w:pPr>
-        <w:rPr>
-          <w:b/>
-          <w:bCs/>
-        </w:rPr>
-      </w:pPr>
-    </w:p>
-    <w:p>
-      <w:r>
-        <w:rPr>
-          <w:b/>
-          <w:bCs/>
-        </w:rPr>
-        <w:lastRenderedPageBreak/>
+        <w:ind w:left="360"/>
+        <w:rPr>
+          <w:b/>
+          <w:bCs/>
+        </w:rPr>
+      </w:pPr>
+    </w:p>
+    <w:p>
+      <w:pPr>
+        <w:ind w:left="360"/>
+        <w:rPr>
+          <w:b/>
+          <w:bCs/>
+        </w:rPr>
+      </w:pPr>
+    </w:p>
+    <w:p>
+      <w:pPr>
+        <w:ind w:left="360"/>
+        <w:rPr>
+          <w:b/>
+          <w:bCs/>
+        </w:rPr>
+      </w:pPr>
+    </w:p>
+    <w:p>
+      <w:pPr>
+        <w:rPr>
+          <w:b/>
+          <w:bCs/>
+        </w:rPr>
+      </w:pPr>
+      <w:r>
+        <w:rPr>
+          <w:b/>
+          <w:bCs/>
+        </w:rPr>
+        <w:t>Benötigte Bibliotheken</w:t>
+      </w:r>
+      <w:r>
+        <w:rPr>
+          <w:b/>
+          <w:bCs/>
+        </w:rPr>
+        <w:t xml:space="preserve"> in </w:t>
+      </w:r>
+      <w:proofErr w:type="spellStart"/>
+      <w:r>
+        <w:rPr>
+          <w:b/>
+          <w:bCs/>
+        </w:rPr>
+        <w:t>Micropython</w:t>
+      </w:r>
+      <w:proofErr w:type="spellEnd"/>
+      <w:r>
+        <w:rPr>
+          <w:b/>
+          <w:bCs/>
+        </w:rPr>
+        <w:t>:</w:t>
+      </w:r>
+    </w:p>
+    <w:p>
+      <w:pPr>
+        <w:numPr>
+          <w:ilvl w:val="0"/>
+          <w:numId w:val="2"/>
+        </w:numPr>
+      </w:pPr>
+      <w:r>
+        <w:t>aht.py</w:t>
+      </w:r>
+    </w:p>
+    <w:p>
+      <w:pPr>
+        <w:numPr>
+          <w:ilvl w:val="0"/>
+          <w:numId w:val="2"/>
+        </w:numPr>
+      </w:pPr>
+      <w:r>
+        <w:t>bh1750.py</w:t>
+      </w:r>
+    </w:p>
+    <w:p>
+      <w:pPr>
+        <w:numPr>
+          <w:ilvl w:val="0"/>
+          <w:numId w:val="2"/>
+        </w:numPr>
+      </w:pPr>
+      <w:r>
+        <w:t>VL53L0X.py</w:t>
+      </w:r>
+    </w:p>
+    <w:p>
+      <w:r>
+        <w:rPr>
+          <w:b/>
+          <w:bCs/>
+        </w:rPr>
         <w:t>Vorbereitung:</w:t>
       </w:r>
     </w:p>
@@ -366,27 +461,177 @@
     </w:p>
     <w:p>
       <w:pPr>
+        <w:rPr>
+          <w:b/>
+          <w:bCs/>
+        </w:rPr>
+      </w:pPr>
+      <w:r>
+        <w:rPr>
+          <w:b/>
+          <w:bCs/>
+        </w:rPr>
+        <w:t>Inbetriebnahme</w:t>
+      </w:r>
+      <w:r>
+        <w:rPr>
+          <w:b/>
+          <w:bCs/>
+        </w:rPr>
+        <w:t>:</w:t>
+      </w:r>
+    </w:p>
+    <w:p>
+      <w:pPr>
         <w:numPr>
           <w:ilvl w:val="0"/>
-          <w:numId w:val="3"/>
-        </w:numPr>
-      </w:pPr>
-      <w:r>
-        <w:t>Verbinden Sie den ESP32 mit dem Strom.</w:t>
-      </w:r>
-    </w:p>
-    <w:p>
-      <w:pPr>
-        <w:rPr>
-          <w:b/>
-          <w:bCs/>
-        </w:rPr>
-      </w:pPr>
-      <w:r>
-        <w:rPr>
-          <w:b/>
-          <w:bCs/>
-        </w:rPr>
+          <w:numId w:val="15"/>
+        </w:numPr>
+      </w:pPr>
+      <w:r>
+        <w:t xml:space="preserve">Schalten Sie das System ein, indem Sie den ESP32 </w:t>
+      </w:r>
+      <w:r>
+        <w:t xml:space="preserve">und die Pumpe </w:t>
+      </w:r>
+      <w:r>
+        <w:t>mit Strom versorgen.</w:t>
+      </w:r>
+    </w:p>
+    <w:p>
+      <w:pPr>
+        <w:numPr>
+          <w:ilvl w:val="0"/>
+          <w:numId w:val="15"/>
+        </w:numPr>
+      </w:pPr>
+      <w:r>
+        <w:t>Verlegen Sie die Schläuche der Pumpe so, dass ein Schlauch vom Wassertank zur Pumpe und der andere von der Pumpe zur Pflanze führt. Achten Sie dabei unbedingt auf die Flussrichtung der Pumpe, damit das Wasser korrekt gepumpt wird.</w:t>
+      </w:r>
+    </w:p>
+    <w:p>
+      <w:pPr>
+        <w:numPr>
+          <w:ilvl w:val="0"/>
+          <w:numId w:val="15"/>
+        </w:numPr>
+      </w:pPr>
+      <w:r>
+        <w:t xml:space="preserve">Stecken Sie den </w:t>
+      </w:r>
+      <w:proofErr w:type="spellStart"/>
+      <w:r>
+        <w:t>Capacitive</w:t>
+      </w:r>
+      <w:proofErr w:type="spellEnd"/>
+      <w:r>
+        <w:t xml:space="preserve"> Soil </w:t>
+      </w:r>
+      <w:proofErr w:type="spellStart"/>
+      <w:r>
+        <w:t>Moisture</w:t>
+      </w:r>
+      <w:proofErr w:type="spellEnd"/>
+      <w:r>
+        <w:t xml:space="preserve"> Sensor bis zur Markierung auf dem Sensor in die Pflanzerde. Nur so kann eine zuverlässige Messung der Bodenfeuchte erfolgen.</w:t>
+      </w:r>
+    </w:p>
+    <w:p>
+      <w:pPr>
+        <w:numPr>
+          <w:ilvl w:val="0"/>
+          <w:numId w:val="15"/>
+        </w:numPr>
+      </w:pPr>
+      <w:r>
+        <w:t>Platzieren Sie das Schlauchende der Pumpe mit ausreichend Abstand zum Sensor in der Erde, damit das Wasser nicht direkt auf den Sensor trifft. Dadurch werden Messfehler durch direkte Benetzung des Sensors vermieden.</w:t>
+      </w:r>
+    </w:p>
+    <w:p>
+      <w:pPr>
+        <w:rPr>
+          <w:b/>
+          <w:bCs/>
+        </w:rPr>
+      </w:pPr>
+    </w:p>
+    <w:p>
+      <w:pPr>
+        <w:rPr>
+          <w:b/>
+          <w:bCs/>
+        </w:rPr>
+      </w:pPr>
+    </w:p>
+    <w:p>
+      <w:pPr>
+        <w:rPr>
+          <w:b/>
+          <w:bCs/>
+        </w:rPr>
+      </w:pPr>
+    </w:p>
+    <w:p>
+      <w:pPr>
+        <w:rPr>
+          <w:b/>
+          <w:bCs/>
+        </w:rPr>
+      </w:pPr>
+    </w:p>
+    <w:p>
+      <w:pPr>
+        <w:rPr>
+          <w:b/>
+          <w:bCs/>
+        </w:rPr>
+      </w:pPr>
+    </w:p>
+    <w:p>
+      <w:pPr>
+        <w:rPr>
+          <w:b/>
+          <w:bCs/>
+        </w:rPr>
+      </w:pPr>
+    </w:p>
+    <w:p>
+      <w:pPr>
+        <w:rPr>
+          <w:b/>
+          <w:bCs/>
+        </w:rPr>
+      </w:pPr>
+    </w:p>
+    <w:p>
+      <w:pPr>
+        <w:rPr>
+          <w:b/>
+          <w:bCs/>
+        </w:rPr>
+      </w:pPr>
+    </w:p>
+    <w:p>
+      <w:pPr>
+        <w:rPr>
+          <w:b/>
+          <w:bCs/>
+        </w:rPr>
+      </w:pPr>
+    </w:p>
+    <w:p>
+      <w:pPr>
+        <w:rPr>
+          <w:b/>
+          <w:bCs/>
+        </w:rPr>
+      </w:pPr>
+      <w:r>
+        <w:rPr>
+          <w:b/>
+          <w:bCs/>
+        </w:rPr>
+        <w:lastRenderedPageBreak/>
         <w:t>3. Funktionen im Detail</w:t>
       </w:r>
     </w:p>
@@ -646,7 +891,6 @@
           <w:b/>
           <w:bCs/>
         </w:rPr>
-        <w:lastRenderedPageBreak/>
         <w:t>3.4 Push-Benachrichtigung &amp; Alarm</w:t>
       </w:r>
     </w:p>
@@ -680,11 +924,36 @@
           <w:bCs/>
         </w:rPr>
       </w:pPr>
-      <w:r>
-        <w:rPr>
-          <w:b/>
-          <w:bCs/>
-        </w:rPr>
+    </w:p>
+    <w:p>
+      <w:pPr>
+        <w:rPr>
+          <w:b/>
+          <w:bCs/>
+        </w:rPr>
+      </w:pPr>
+    </w:p>
+    <w:p>
+      <w:pPr>
+        <w:rPr>
+          <w:b/>
+          <w:bCs/>
+        </w:rPr>
+      </w:pPr>
+    </w:p>
+    <w:p>
+      <w:pPr>
+        <w:rPr>
+          <w:b/>
+          <w:bCs/>
+        </w:rPr>
+      </w:pPr>
+      <w:r>
+        <w:rPr>
+          <w:b/>
+          <w:bCs/>
+        </w:rPr>
+        <w:lastRenderedPageBreak/>
         <w:t>4. Bedienung im Alltag</w:t>
       </w:r>
     </w:p>
@@ -820,7 +1089,6 @@
         <w:t xml:space="preserve"> Dashboard, der per MQTT mit dem System verbunden ist.</w:t>
       </w:r>
     </w:p>
-    <w:p/>
     <w:p>
       <w:r>
         <w:rPr>
@@ -867,36 +1135,11 @@
           <w:bCs/>
         </w:rPr>
       </w:pPr>
-    </w:p>
-    <w:p>
-      <w:pPr>
-        <w:rPr>
-          <w:b/>
-          <w:bCs/>
-        </w:rPr>
-      </w:pPr>
-    </w:p>
-    <w:p>
-      <w:pPr>
-        <w:rPr>
-          <w:b/>
-          <w:bCs/>
-        </w:rPr>
-      </w:pPr>
-    </w:p>
-    <w:p>
-      <w:pPr>
-        <w:rPr>
-          <w:b/>
-          <w:bCs/>
-        </w:rPr>
-      </w:pPr>
-      <w:r>
-        <w:rPr>
-          <w:b/>
-          <w:bCs/>
-        </w:rPr>
-        <w:lastRenderedPageBreak/>
+      <w:r>
+        <w:rPr>
+          <w:b/>
+          <w:bCs/>
+        </w:rPr>
         <w:t>5. Wartung &amp; Tipps</w:t>
       </w:r>
     </w:p>
@@ -929,11 +1172,36 @@
           <w:bCs/>
         </w:rPr>
       </w:pPr>
-      <w:r>
-        <w:rPr>
-          <w:b/>
-          <w:bCs/>
-        </w:rPr>
+    </w:p>
+    <w:p>
+      <w:pPr>
+        <w:rPr>
+          <w:b/>
+          <w:bCs/>
+        </w:rPr>
+      </w:pPr>
+    </w:p>
+    <w:p>
+      <w:pPr>
+        <w:rPr>
+          <w:b/>
+          <w:bCs/>
+        </w:rPr>
+      </w:pPr>
+    </w:p>
+    <w:p>
+      <w:pPr>
+        <w:rPr>
+          <w:b/>
+          <w:bCs/>
+        </w:rPr>
+      </w:pPr>
+      <w:r>
+        <w:rPr>
+          <w:b/>
+          <w:bCs/>
+        </w:rPr>
+        <w:lastRenderedPageBreak/>
         <w:t>6. Störungen &amp; Fehlersuche</w:t>
       </w:r>
     </w:p>
@@ -1190,6 +1458,155 @@
     </w:lvl>
   </w:abstractNum>
   <w:abstractNum w:abstractNumId="1" w15:restartNumberingAfterBreak="0">
+    <w:nsid w:val="05B530C4"/>
+    <w:multiLevelType w:val="multilevel"/>
+    <w:tmpl w:val="23387F6E"/>
+    <w:lvl w:ilvl="0">
+      <w:start w:val="1"/>
+      <w:numFmt w:val="bullet"/>
+      <w:lvlText w:val=""/>
+      <w:lvlJc w:val="left"/>
+      <w:pPr>
+        <w:tabs>
+          <w:tab w:val="num" w:pos="720"/>
+        </w:tabs>
+        <w:ind w:left="720" w:hanging="360"/>
+      </w:pPr>
+      <w:rPr>
+        <w:rFonts w:ascii="Symbol" w:hAnsi="Symbol" w:hint="default"/>
+        <w:sz w:val="20"/>
+      </w:rPr>
+    </w:lvl>
+    <w:lvl w:ilvl="1" w:tentative="1">
+      <w:start w:val="1"/>
+      <w:numFmt w:val="bullet"/>
+      <w:lvlText w:val=""/>
+      <w:lvlJc w:val="left"/>
+      <w:pPr>
+        <w:tabs>
+          <w:tab w:val="num" w:pos="1440"/>
+        </w:tabs>
+        <w:ind w:left="1440" w:hanging="360"/>
+      </w:pPr>
+      <w:rPr>
+        <w:rFonts w:ascii="Symbol" w:hAnsi="Symbol" w:hint="default"/>
+        <w:sz w:val="20"/>
+      </w:rPr>
+    </w:lvl>
+    <w:lvl w:ilvl="2" w:tentative="1">
+      <w:start w:val="1"/>
+      <w:numFmt w:val="bullet"/>
+      <w:lvlText w:val=""/>
+      <w:lvlJc w:val="left"/>
+      <w:pPr>
+        <w:tabs>
+          <w:tab w:val="num" w:pos="2160"/>
+        </w:tabs>
+        <w:ind w:left="2160" w:hanging="360"/>
+      </w:pPr>
+      <w:rPr>
+        <w:rFonts w:ascii="Symbol" w:hAnsi="Symbol" w:hint="default"/>
+        <w:sz w:val="20"/>
+      </w:rPr>
+    </w:lvl>
+    <w:lvl w:ilvl="3" w:tentative="1">
+      <w:start w:val="1"/>
+      <w:numFmt w:val="bullet"/>
+      <w:lvlText w:val=""/>
+      <w:lvlJc w:val="left"/>
+      <w:pPr>
+        <w:tabs>
+          <w:tab w:val="num" w:pos="2880"/>
+        </w:tabs>
+        <w:ind w:left="2880" w:hanging="360"/>
+      </w:pPr>
+      <w:rPr>
+        <w:rFonts w:ascii="Symbol" w:hAnsi="Symbol" w:hint="default"/>
+        <w:sz w:val="20"/>
+      </w:rPr>
+    </w:lvl>
+    <w:lvl w:ilvl="4" w:tentative="1">
+      <w:start w:val="1"/>
+      <w:numFmt w:val="bullet"/>
+      <w:lvlText w:val=""/>
+      <w:lvlJc w:val="left"/>
+      <w:pPr>
+        <w:tabs>
+          <w:tab w:val="num" w:pos="3600"/>
+        </w:tabs>
+        <w:ind w:left="3600" w:hanging="360"/>
+      </w:pPr>
+      <w:rPr>
+        <w:rFonts w:ascii="Symbol" w:hAnsi="Symbol" w:hint="default"/>
+        <w:sz w:val="20"/>
+      </w:rPr>
+    </w:lvl>
+    <w:lvl w:ilvl="5" w:tentative="1">
+      <w:start w:val="1"/>
+      <w:numFmt w:val="bullet"/>
+      <w:lvlText w:val=""/>
+      <w:lvlJc w:val="left"/>
+      <w:pPr>
+        <w:tabs>
+          <w:tab w:val="num" w:pos="4320"/>
+        </w:tabs>
+        <w:ind w:left="4320" w:hanging="360"/>
+      </w:pPr>
+      <w:rPr>
+        <w:rFonts w:ascii="Symbol" w:hAnsi="Symbol" w:hint="default"/>
+        <w:sz w:val="20"/>
+      </w:rPr>
+    </w:lvl>
+    <w:lvl w:ilvl="6" w:tentative="1">
+      <w:start w:val="1"/>
+      <w:numFmt w:val="bullet"/>
+      <w:lvlText w:val=""/>
+      <w:lvlJc w:val="left"/>
+      <w:pPr>
+        <w:tabs>
+          <w:tab w:val="num" w:pos="5040"/>
+        </w:tabs>
+        <w:ind w:left="5040" w:hanging="360"/>
+      </w:pPr>
+      <w:rPr>
+        <w:rFonts w:ascii="Symbol" w:hAnsi="Symbol" w:hint="default"/>
+        <w:sz w:val="20"/>
+      </w:rPr>
+    </w:lvl>
+    <w:lvl w:ilvl="7" w:tentative="1">
+      <w:start w:val="1"/>
+      <w:numFmt w:val="bullet"/>
+      <w:lvlText w:val=""/>
+      <w:lvlJc w:val="left"/>
+      <w:pPr>
+        <w:tabs>
+          <w:tab w:val="num" w:pos="5760"/>
+        </w:tabs>
+        <w:ind w:left="5760" w:hanging="360"/>
+      </w:pPr>
+      <w:rPr>
+        <w:rFonts w:ascii="Symbol" w:hAnsi="Symbol" w:hint="default"/>
+        <w:sz w:val="20"/>
+      </w:rPr>
+    </w:lvl>
+    <w:lvl w:ilvl="8" w:tentative="1">
+      <w:start w:val="1"/>
+      <w:numFmt w:val="bullet"/>
+      <w:lvlText w:val=""/>
+      <w:lvlJc w:val="left"/>
+      <w:pPr>
+        <w:tabs>
+          <w:tab w:val="num" w:pos="6480"/>
+        </w:tabs>
+        <w:ind w:left="6480" w:hanging="360"/>
+      </w:pPr>
+      <w:rPr>
+        <w:rFonts w:ascii="Symbol" w:hAnsi="Symbol" w:hint="default"/>
+        <w:sz w:val="20"/>
+      </w:rPr>
+    </w:lvl>
+  </w:abstractNum>
+  <w:abstractNum w:abstractNumId="2" w15:restartNumberingAfterBreak="0">
     <w:nsid w:val="066874D2"/>
     <w:multiLevelType w:val="multilevel"/>
     <w:tmpl w:val="F4D63FA2"/>
@@ -1338,7 +1755,7 @@
       </w:rPr>
     </w:lvl>
   </w:abstractNum>
-  <w:abstractNum w:abstractNumId="2" w15:restartNumberingAfterBreak="0">
+  <w:abstractNum w:abstractNumId="3" w15:restartNumberingAfterBreak="0">
     <w:nsid w:val="0A6C0B56"/>
     <w:multiLevelType w:val="multilevel"/>
     <w:tmpl w:val="3B7EBDCC"/>
@@ -1487,7 +1904,7 @@
       </w:rPr>
     </w:lvl>
   </w:abstractNum>
-  <w:abstractNum w:abstractNumId="3" w15:restartNumberingAfterBreak="0">
+  <w:abstractNum w:abstractNumId="4" w15:restartNumberingAfterBreak="0">
     <w:nsid w:val="0E93532E"/>
     <w:multiLevelType w:val="multilevel"/>
     <w:tmpl w:val="88F0ECD6"/>
@@ -1636,7 +2053,7 @@
       </w:rPr>
     </w:lvl>
   </w:abstractNum>
-  <w:abstractNum w:abstractNumId="4" w15:restartNumberingAfterBreak="0">
+  <w:abstractNum w:abstractNumId="5" w15:restartNumberingAfterBreak="0">
     <w:nsid w:val="12766F1B"/>
     <w:multiLevelType w:val="multilevel"/>
     <w:tmpl w:val="6E60E934"/>
@@ -1785,7 +2202,7 @@
       </w:rPr>
     </w:lvl>
   </w:abstractNum>
-  <w:abstractNum w:abstractNumId="5" w15:restartNumberingAfterBreak="0">
+  <w:abstractNum w:abstractNumId="6" w15:restartNumberingAfterBreak="0">
     <w:nsid w:val="1B4C7867"/>
     <w:multiLevelType w:val="multilevel"/>
     <w:tmpl w:val="91806222"/>
@@ -1934,7 +2351,7 @@
       </w:rPr>
     </w:lvl>
   </w:abstractNum>
-  <w:abstractNum w:abstractNumId="6" w15:restartNumberingAfterBreak="0">
+  <w:abstractNum w:abstractNumId="7" w15:restartNumberingAfterBreak="0">
     <w:nsid w:val="1F803C58"/>
     <w:multiLevelType w:val="multilevel"/>
     <w:tmpl w:val="896A5108"/>
@@ -2083,7 +2500,7 @@
       </w:rPr>
     </w:lvl>
   </w:abstractNum>
-  <w:abstractNum w:abstractNumId="7" w15:restartNumberingAfterBreak="0">
+  <w:abstractNum w:abstractNumId="8" w15:restartNumberingAfterBreak="0">
     <w:nsid w:val="23A3581B"/>
     <w:multiLevelType w:val="multilevel"/>
     <w:tmpl w:val="BC8602A6"/>
@@ -2232,7 +2649,120 @@
       </w:rPr>
     </w:lvl>
   </w:abstractNum>
-  <w:abstractNum w:abstractNumId="8" w15:restartNumberingAfterBreak="0">
+  <w:abstractNum w:abstractNumId="9" w15:restartNumberingAfterBreak="0">
+    <w:nsid w:val="63FD28F6"/>
+    <w:multiLevelType w:val="hybridMultilevel"/>
+    <w:tmpl w:val="25127CAC"/>
+    <w:lvl w:ilvl="0" w:tplc="04070001">
+      <w:start w:val="1"/>
+      <w:numFmt w:val="bullet"/>
+      <w:lvlText w:val=""/>
+      <w:lvlJc w:val="left"/>
+      <w:pPr>
+        <w:ind w:left="1080" w:hanging="360"/>
+      </w:pPr>
+      <w:rPr>
+        <w:rFonts w:ascii="Symbol" w:hAnsi="Symbol" w:hint="default"/>
+      </w:rPr>
+    </w:lvl>
+    <w:lvl w:ilvl="1" w:tplc="04070003" w:tentative="1">
+      <w:start w:val="1"/>
+      <w:numFmt w:val="bullet"/>
+      <w:lvlText w:val="o"/>
+      <w:lvlJc w:val="left"/>
+      <w:pPr>
+        <w:ind w:left="1800" w:hanging="360"/>
+      </w:pPr>
+      <w:rPr>
+        <w:rFonts w:ascii="Courier New" w:hAnsi="Courier New" w:cs="Courier New" w:hint="default"/>
+      </w:rPr>
+    </w:lvl>
+    <w:lvl w:ilvl="2" w:tplc="04070005" w:tentative="1">
+      <w:start w:val="1"/>
+      <w:numFmt w:val="bullet"/>
+      <w:lvlText w:val=""/>
+      <w:lvlJc w:val="left"/>
+      <w:pPr>
+        <w:ind w:left="2520" w:hanging="360"/>
+      </w:pPr>
+      <w:rPr>
+        <w:rFonts w:ascii="Wingdings" w:hAnsi="Wingdings" w:hint="default"/>
+      </w:rPr>
+    </w:lvl>
+    <w:lvl w:ilvl="3" w:tplc="04070001" w:tentative="1">
+      <w:start w:val="1"/>
+      <w:numFmt w:val="bullet"/>
+      <w:lvlText w:val=""/>
+      <w:lvlJc w:val="left"/>
+      <w:pPr>
+        <w:ind w:left="3240" w:hanging="360"/>
+      </w:pPr>
+      <w:rPr>
+        <w:rFonts w:ascii="Symbol" w:hAnsi="Symbol" w:hint="default"/>
+      </w:rPr>
+    </w:lvl>
+    <w:lvl w:ilvl="4" w:tplc="04070003" w:tentative="1">
+      <w:start w:val="1"/>
+      <w:numFmt w:val="bullet"/>
+      <w:lvlText w:val="o"/>
+      <w:lvlJc w:val="left"/>
+      <w:pPr>
+        <w:ind w:left="3960" w:hanging="360"/>
+      </w:pPr>
+      <w:rPr>
+        <w:rFonts w:ascii="Courier New" w:hAnsi="Courier New" w:cs="Courier New" w:hint="default"/>
+      </w:rPr>
+    </w:lvl>
+    <w:lvl w:ilvl="5" w:tplc="04070005" w:tentative="1">
+      <w:start w:val="1"/>
+      <w:numFmt w:val="bullet"/>
+      <w:lvlText w:val=""/>
+      <w:lvlJc w:val="left"/>
+      <w:pPr>
+        <w:ind w:left="4680" w:hanging="360"/>
+      </w:pPr>
+      <w:rPr>
+        <w:rFonts w:ascii="Wingdings" w:hAnsi="Wingdings" w:hint="default"/>
+      </w:rPr>
+    </w:lvl>
+    <w:lvl w:ilvl="6" w:tplc="04070001" w:tentative="1">
+      <w:start w:val="1"/>
+      <w:numFmt w:val="bullet"/>
+      <w:lvlText w:val=""/>
+      <w:lvlJc w:val="left"/>
+      <w:pPr>
+        <w:ind w:left="5400" w:hanging="360"/>
+      </w:pPr>
+      <w:rPr>
+        <w:rFonts w:ascii="Symbol" w:hAnsi="Symbol" w:hint="default"/>
+      </w:rPr>
+    </w:lvl>
+    <w:lvl w:ilvl="7" w:tplc="04070003" w:tentative="1">
+      <w:start w:val="1"/>
+      <w:numFmt w:val="bullet"/>
+      <w:lvlText w:val="o"/>
+      <w:lvlJc w:val="left"/>
+      <w:pPr>
+        <w:ind w:left="6120" w:hanging="360"/>
+      </w:pPr>
+      <w:rPr>
+        <w:rFonts w:ascii="Courier New" w:hAnsi="Courier New" w:cs="Courier New" w:hint="default"/>
+      </w:rPr>
+    </w:lvl>
+    <w:lvl w:ilvl="8" w:tplc="04070005" w:tentative="1">
+      <w:start w:val="1"/>
+      <w:numFmt w:val="bullet"/>
+      <w:lvlText w:val=""/>
+      <w:lvlJc w:val="left"/>
+      <w:pPr>
+        <w:ind w:left="6840" w:hanging="360"/>
+      </w:pPr>
+      <w:rPr>
+        <w:rFonts w:ascii="Wingdings" w:hAnsi="Wingdings" w:hint="default"/>
+      </w:rPr>
+    </w:lvl>
+  </w:abstractNum>
+  <w:abstractNum w:abstractNumId="10" w15:restartNumberingAfterBreak="0">
     <w:nsid w:val="66F17D23"/>
     <w:multiLevelType w:val="multilevel"/>
     <w:tmpl w:val="E640AD2A"/>
@@ -2381,7 +2911,7 @@
       </w:rPr>
     </w:lvl>
   </w:abstractNum>
-  <w:abstractNum w:abstractNumId="9" w15:restartNumberingAfterBreak="0">
+  <w:abstractNum w:abstractNumId="11" w15:restartNumberingAfterBreak="0">
     <w:nsid w:val="67445637"/>
     <w:multiLevelType w:val="multilevel"/>
     <w:tmpl w:val="70B2DB74"/>
@@ -2530,7 +3060,7 @@
       </w:rPr>
     </w:lvl>
   </w:abstractNum>
-  <w:abstractNum w:abstractNumId="10" w15:restartNumberingAfterBreak="0">
+  <w:abstractNum w:abstractNumId="12" w15:restartNumberingAfterBreak="0">
     <w:nsid w:val="726E4182"/>
     <w:multiLevelType w:val="multilevel"/>
     <w:tmpl w:val="B1348976"/>
@@ -2679,7 +3209,7 @@
       </w:rPr>
     </w:lvl>
   </w:abstractNum>
-  <w:abstractNum w:abstractNumId="11" w15:restartNumberingAfterBreak="0">
+  <w:abstractNum w:abstractNumId="13" w15:restartNumberingAfterBreak="0">
     <w:nsid w:val="79A15878"/>
     <w:multiLevelType w:val="multilevel"/>
     <w:tmpl w:val="963CECD4"/>
@@ -2828,7 +3358,7 @@
       </w:rPr>
     </w:lvl>
   </w:abstractNum>
-  <w:abstractNum w:abstractNumId="12" w15:restartNumberingAfterBreak="0">
+  <w:abstractNum w:abstractNumId="14" w15:restartNumberingAfterBreak="0">
     <w:nsid w:val="7CEC3187"/>
     <w:multiLevelType w:val="multilevel"/>
     <w:tmpl w:val="67FCABD2"/>
@@ -2942,42 +3472,48 @@
     </w:lvl>
   </w:abstractNum>
   <w:num w:numId="1" w16cid:durableId="235434751">
+    <w:abstractNumId w:val="6"/>
+  </w:num>
+  <w:num w:numId="2" w16cid:durableId="1351489407">
+    <w:abstractNumId w:val="11"/>
+  </w:num>
+  <w:num w:numId="3" w16cid:durableId="101924977">
     <w:abstractNumId w:val="5"/>
   </w:num>
-  <w:num w:numId="2" w16cid:durableId="1351489407">
-    <w:abstractNumId w:val="9"/>
-  </w:num>
-  <w:num w:numId="3" w16cid:durableId="101924977">
-    <w:abstractNumId w:val="4"/>
-  </w:num>
   <w:num w:numId="4" w16cid:durableId="1289094363">
-    <w:abstractNumId w:val="8"/>
+    <w:abstractNumId w:val="10"/>
   </w:num>
   <w:num w:numId="5" w16cid:durableId="1540240207">
     <w:abstractNumId w:val="0"/>
   </w:num>
   <w:num w:numId="6" w16cid:durableId="1125584069">
+    <w:abstractNumId w:val="4"/>
+  </w:num>
+  <w:num w:numId="7" w16cid:durableId="2025814721">
+    <w:abstractNumId w:val="8"/>
+  </w:num>
+  <w:num w:numId="8" w16cid:durableId="227034853">
+    <w:abstractNumId w:val="7"/>
+  </w:num>
+  <w:num w:numId="9" w16cid:durableId="1837527861">
+    <w:abstractNumId w:val="12"/>
+  </w:num>
+  <w:num w:numId="10" w16cid:durableId="452792797">
+    <w:abstractNumId w:val="13"/>
+  </w:num>
+  <w:num w:numId="11" w16cid:durableId="1550191065">
     <w:abstractNumId w:val="3"/>
   </w:num>
-  <w:num w:numId="7" w16cid:durableId="2025814721">
-    <w:abstractNumId w:val="7"/>
+  <w:num w:numId="12" w16cid:durableId="126359669">
+    <w:abstractNumId w:val="14"/>
   </w:num>
-  <w:num w:numId="8" w16cid:durableId="227034853">
-    <w:abstractNumId w:val="6"/>
-  </w:num>
-  <w:num w:numId="9" w16cid:durableId="1837527861">
-    <w:abstractNumId w:val="10"/>
-  </w:num>
-  <w:num w:numId="10" w16cid:durableId="452792797">
-    <w:abstractNumId w:val="11"/>
-  </w:num>
-  <w:num w:numId="11" w16cid:durableId="1550191065">
+  <w:num w:numId="13" w16cid:durableId="1568566470">
     <w:abstractNumId w:val="2"/>
   </w:num>
-  <w:num w:numId="12" w16cid:durableId="126359669">
-    <w:abstractNumId w:val="12"/>
+  <w:num w:numId="14" w16cid:durableId="725834646">
+    <w:abstractNumId w:val="9"/>
   </w:num>
-  <w:num w:numId="13" w16cid:durableId="1568566470">
+  <w:num w:numId="15" w16cid:durableId="557207320">
     <w:abstractNumId w:val="1"/>
   </w:num>
 </w:numbering>
@@ -3586,6 +4122,7 @@
   <w:style w:type="character" w:default="1" w:styleId="Absatz-Standardschriftart">
     <w:name w:val="Default Paragraph Font"/>
     <w:uiPriority w:val="1"/>
+    <w:semiHidden/>
     <w:unhideWhenUsed/>
   </w:style>
   <w:style w:type="table" w:default="1" w:styleId="NormaleTabelle">

</xml_diff>